<commit_message>
Changes to latent dimension at 3:49 pm
</commit_message>
<xml_diff>
--- a/Test_scaling_latent_dim_v01.docx
+++ b/Test_scaling_latent_dim_v01.docx
@@ -3,8 +3,593 @@
 <w:document xmlns:wpc="http://schemas.microsoft.com/office/word/2010/wordprocessingCanvas" xmlns:cx="http://schemas.microsoft.com/office/drawing/2014/chartex" xmlns:cx1="http://schemas.microsoft.com/office/drawing/2015/9/8/chartex" xmlns:cx2="http://schemas.microsoft.com/office/drawing/2015/10/21/chartex" xmlns:cx3="http://schemas.microsoft.com/office/drawing/2016/5/9/chartex" xmlns:cx4="http://schemas.microsoft.com/office/drawing/2016/5/10/chartex" xmlns:cx5="http://schemas.microsoft.com/office/drawing/2016/5/11/chartex" xmlns:cx6="http://schemas.microsoft.com/office/drawing/2016/5/12/chartex" xmlns:cx7="http://schemas.microsoft.com/office/drawing/2016/5/13/chartex" xmlns:cx8="http://schemas.microsoft.com/office/drawing/2016/5/14/chartex" xmlns:mc="http://schemas.openxmlformats.org/markup-compatibility/2006" xmlns:aink="http://schemas.microsoft.com/office/drawing/2016/ink" xmlns:am3d="http://schemas.microsoft.com/office/drawing/2017/model3d" xmlns:o="urn:schemas-microsoft-com:office:office" xmlns:r="http://schemas.openxmlformats.org/officeDocument/2006/relationships" xmlns:m="http://schemas.openxmlformats.org/officeDocument/2006/math" xmlns:v="urn:schemas-microsoft-com:vml" xmlns:wp14="http://schemas.microsoft.com/office/word/2010/wordprocessingDrawing" xmlns:wp="http://schemas.openxmlformats.org/drawingml/2006/wordprocessingDrawing" xmlns:w10="urn:schemas-microsoft-com:office:word" xmlns:w="http://schemas.openxmlformats.org/wordprocessingml/2006/main" xmlns:w14="http://schemas.microsoft.com/office/word/2010/wordml" xmlns:w15="http://schemas.microsoft.com/office/word/2012/wordml" xmlns:w16cex="http://schemas.microsoft.com/office/word/2018/wordml/cex" xmlns:w16cid="http://schemas.microsoft.com/office/word/2016/wordml/cid" xmlns:w16="http://schemas.microsoft.com/office/word/2018/wordml" xmlns:w16sdtdh="http://schemas.microsoft.com/office/word/2020/wordml/sdtdatahash" xmlns:w16se="http://schemas.microsoft.com/office/word/2015/wordml/symex" xmlns:wpg="http://schemas.microsoft.com/office/word/2010/wordprocessingGroup" xmlns:wpi="http://schemas.microsoft.com/office/word/2010/wordprocessingInk" xmlns:wne="http://schemas.microsoft.com/office/word/2006/wordml" xmlns:wps="http://schemas.microsoft.com/office/word/2010/wordprocessingShape" mc:Ignorable="w14 w15 w16se w16cid w16 w16cex w16sdtdh wp14">
   <w:body>
     <w:p>
+      <w:pPr>
+        <w:rPr>
+          <w:rFonts w:ascii="Times New Roman" w:hAnsi="Times New Roman" w:cs="Times New Roman"/>
+        </w:rPr>
+      </w:pPr>
       <w:r>
-        <w:t>Hello</w:t>
+        <w:rPr>
+          <w:rFonts w:ascii="Times New Roman" w:hAnsi="Times New Roman" w:cs="Times New Roman"/>
+          <w:noProof/>
+        </w:rPr>
+        <w:drawing>
+          <wp:inline distT="0" distB="0" distL="0" distR="0" wp14:anchorId="5DF149D8" wp14:editId="037CFD4F">
+            <wp:extent cx="4965202" cy="1929388"/>
+            <wp:effectExtent l="0" t="0" r="6985" b="0"/>
+            <wp:docPr id="7" name="Picture 7"/>
+            <wp:cNvGraphicFramePr>
+              <a:graphicFrameLocks xmlns:a="http://schemas.openxmlformats.org/drawingml/2006/main" noChangeAspect="1"/>
+            </wp:cNvGraphicFramePr>
+            <a:graphic xmlns:a="http://schemas.openxmlformats.org/drawingml/2006/main">
+              <a:graphicData uri="http://schemas.openxmlformats.org/drawingml/2006/picture">
+                <pic:pic xmlns:pic="http://schemas.openxmlformats.org/drawingml/2006/picture">
+                  <pic:nvPicPr>
+                    <pic:cNvPr id="7" name="Picture 7"/>
+                    <pic:cNvPicPr/>
+                  </pic:nvPicPr>
+                  <pic:blipFill>
+                    <a:blip r:embed="rId4">
+                      <a:extLst>
+                        <a:ext uri="{28A0092B-C50C-407E-A947-70E740481C1C}">
+                          <a14:useLocalDpi xmlns:a14="http://schemas.microsoft.com/office/drawing/2010/main" val="0"/>
+                        </a:ext>
+                      </a:extLst>
+                    </a:blip>
+                    <a:stretch>
+                      <a:fillRect/>
+                    </a:stretch>
+                  </pic:blipFill>
+                  <pic:spPr>
+                    <a:xfrm>
+                      <a:off x="0" y="0"/>
+                      <a:ext cx="4965202" cy="1929388"/>
+                    </a:xfrm>
+                    <a:prstGeom prst="rect">
+                      <a:avLst/>
+                    </a:prstGeom>
+                  </pic:spPr>
+                </pic:pic>
+              </a:graphicData>
+            </a:graphic>
+          </wp:inline>
+        </w:drawing>
+      </w:r>
+      <w:r>
+        <w:rPr>
+          <w:rFonts w:ascii="Times New Roman" w:hAnsi="Times New Roman" w:cs="Times New Roman"/>
+          <w:noProof/>
+        </w:rPr>
+        <w:drawing>
+          <wp:inline distT="0" distB="0" distL="0" distR="0" wp14:anchorId="60F56491" wp14:editId="6D0E7246">
+            <wp:extent cx="4965202" cy="3977648"/>
+            <wp:effectExtent l="0" t="0" r="6985" b="3810"/>
+            <wp:docPr id="8" name="Picture 8"/>
+            <wp:cNvGraphicFramePr>
+              <a:graphicFrameLocks xmlns:a="http://schemas.openxmlformats.org/drawingml/2006/main" noChangeAspect="1"/>
+            </wp:cNvGraphicFramePr>
+            <a:graphic xmlns:a="http://schemas.openxmlformats.org/drawingml/2006/main">
+              <a:graphicData uri="http://schemas.openxmlformats.org/drawingml/2006/picture">
+                <pic:pic xmlns:pic="http://schemas.openxmlformats.org/drawingml/2006/picture">
+                  <pic:nvPicPr>
+                    <pic:cNvPr id="8" name="Picture 8"/>
+                    <pic:cNvPicPr/>
+                  </pic:nvPicPr>
+                  <pic:blipFill>
+                    <a:blip r:embed="rId5">
+                      <a:extLst>
+                        <a:ext uri="{28A0092B-C50C-407E-A947-70E740481C1C}">
+                          <a14:useLocalDpi xmlns:a14="http://schemas.microsoft.com/office/drawing/2010/main" val="0"/>
+                        </a:ext>
+                      </a:extLst>
+                    </a:blip>
+                    <a:stretch>
+                      <a:fillRect/>
+                    </a:stretch>
+                  </pic:blipFill>
+                  <pic:spPr>
+                    <a:xfrm>
+                      <a:off x="0" y="0"/>
+                      <a:ext cx="4965202" cy="3977648"/>
+                    </a:xfrm>
+                    <a:prstGeom prst="rect">
+                      <a:avLst/>
+                    </a:prstGeom>
+                  </pic:spPr>
+                </pic:pic>
+              </a:graphicData>
+            </a:graphic>
+          </wp:inline>
+        </w:drawing>
+      </w:r>
+      <w:r>
+        <w:rPr>
+          <w:rFonts w:ascii="Times New Roman" w:hAnsi="Times New Roman" w:cs="Times New Roman"/>
+          <w:noProof/>
+        </w:rPr>
+        <w:lastRenderedPageBreak/>
+        <w:drawing>
+          <wp:inline distT="0" distB="0" distL="0" distR="0" wp14:anchorId="02934BC5" wp14:editId="5E42D892">
+            <wp:extent cx="4965202" cy="3977648"/>
+            <wp:effectExtent l="0" t="0" r="6985" b="3810"/>
+            <wp:docPr id="9" name="Picture 9"/>
+            <wp:cNvGraphicFramePr>
+              <a:graphicFrameLocks xmlns:a="http://schemas.openxmlformats.org/drawingml/2006/main" noChangeAspect="1"/>
+            </wp:cNvGraphicFramePr>
+            <a:graphic xmlns:a="http://schemas.openxmlformats.org/drawingml/2006/main">
+              <a:graphicData uri="http://schemas.openxmlformats.org/drawingml/2006/picture">
+                <pic:pic xmlns:pic="http://schemas.openxmlformats.org/drawingml/2006/picture">
+                  <pic:nvPicPr>
+                    <pic:cNvPr id="9" name="Picture 9"/>
+                    <pic:cNvPicPr/>
+                  </pic:nvPicPr>
+                  <pic:blipFill>
+                    <a:blip r:embed="rId6">
+                      <a:extLst>
+                        <a:ext uri="{28A0092B-C50C-407E-A947-70E740481C1C}">
+                          <a14:useLocalDpi xmlns:a14="http://schemas.microsoft.com/office/drawing/2010/main" val="0"/>
+                        </a:ext>
+                      </a:extLst>
+                    </a:blip>
+                    <a:stretch>
+                      <a:fillRect/>
+                    </a:stretch>
+                  </pic:blipFill>
+                  <pic:spPr>
+                    <a:xfrm>
+                      <a:off x="0" y="0"/>
+                      <a:ext cx="4965202" cy="3977648"/>
+                    </a:xfrm>
+                    <a:prstGeom prst="rect">
+                      <a:avLst/>
+                    </a:prstGeom>
+                  </pic:spPr>
+                </pic:pic>
+              </a:graphicData>
+            </a:graphic>
+          </wp:inline>
+        </w:drawing>
+      </w:r>
+      <w:r>
+        <w:rPr>
+          <w:rFonts w:ascii="Times New Roman" w:hAnsi="Times New Roman" w:cs="Times New Roman"/>
+          <w:noProof/>
+        </w:rPr>
+        <w:drawing>
+          <wp:inline distT="0" distB="0" distL="0" distR="0" wp14:anchorId="388F6EA1" wp14:editId="457B3DAB">
+            <wp:extent cx="4965202" cy="3977648"/>
+            <wp:effectExtent l="0" t="0" r="6985" b="3810"/>
+            <wp:docPr id="10" name="Picture 10"/>
+            <wp:cNvGraphicFramePr>
+              <a:graphicFrameLocks xmlns:a="http://schemas.openxmlformats.org/drawingml/2006/main" noChangeAspect="1"/>
+            </wp:cNvGraphicFramePr>
+            <a:graphic xmlns:a="http://schemas.openxmlformats.org/drawingml/2006/main">
+              <a:graphicData uri="http://schemas.openxmlformats.org/drawingml/2006/picture">
+                <pic:pic xmlns:pic="http://schemas.openxmlformats.org/drawingml/2006/picture">
+                  <pic:nvPicPr>
+                    <pic:cNvPr id="10" name="Picture 10"/>
+                    <pic:cNvPicPr/>
+                  </pic:nvPicPr>
+                  <pic:blipFill>
+                    <a:blip r:embed="rId7">
+                      <a:extLst>
+                        <a:ext uri="{28A0092B-C50C-407E-A947-70E740481C1C}">
+                          <a14:useLocalDpi xmlns:a14="http://schemas.microsoft.com/office/drawing/2010/main" val="0"/>
+                        </a:ext>
+                      </a:extLst>
+                    </a:blip>
+                    <a:stretch>
+                      <a:fillRect/>
+                    </a:stretch>
+                  </pic:blipFill>
+                  <pic:spPr>
+                    <a:xfrm>
+                      <a:off x="0" y="0"/>
+                      <a:ext cx="4965202" cy="3977648"/>
+                    </a:xfrm>
+                    <a:prstGeom prst="rect">
+                      <a:avLst/>
+                    </a:prstGeom>
+                  </pic:spPr>
+                </pic:pic>
+              </a:graphicData>
+            </a:graphic>
+          </wp:inline>
+        </w:drawing>
+      </w:r>
+    </w:p>
+    <w:p>
+      <w:pPr>
+        <w:rPr>
+          <w:rFonts w:ascii="Times New Roman" w:hAnsi="Times New Roman" w:cs="Times New Roman"/>
+        </w:rPr>
+      </w:pPr>
+      <w:r>
+        <w:rPr>
+          <w:rFonts w:ascii="Times New Roman" w:hAnsi="Times New Roman" w:cs="Times New Roman"/>
+          <w:noProof/>
+        </w:rPr>
+        <w:lastRenderedPageBreak/>
+        <w:drawing>
+          <wp:inline distT="0" distB="0" distL="0" distR="0" wp14:anchorId="36D5C26C" wp14:editId="314D721F">
+            <wp:extent cx="4965202" cy="1929388"/>
+            <wp:effectExtent l="0" t="0" r="6985" b="0"/>
+            <wp:docPr id="15" name="Picture 15"/>
+            <wp:cNvGraphicFramePr>
+              <a:graphicFrameLocks xmlns:a="http://schemas.openxmlformats.org/drawingml/2006/main" noChangeAspect="1"/>
+            </wp:cNvGraphicFramePr>
+            <a:graphic xmlns:a="http://schemas.openxmlformats.org/drawingml/2006/main">
+              <a:graphicData uri="http://schemas.openxmlformats.org/drawingml/2006/picture">
+                <pic:pic xmlns:pic="http://schemas.openxmlformats.org/drawingml/2006/picture">
+                  <pic:nvPicPr>
+                    <pic:cNvPr id="15" name="Picture 15"/>
+                    <pic:cNvPicPr/>
+                  </pic:nvPicPr>
+                  <pic:blipFill>
+                    <a:blip r:embed="rId8">
+                      <a:extLst>
+                        <a:ext uri="{28A0092B-C50C-407E-A947-70E740481C1C}">
+                          <a14:useLocalDpi xmlns:a14="http://schemas.microsoft.com/office/drawing/2010/main" val="0"/>
+                        </a:ext>
+                      </a:extLst>
+                    </a:blip>
+                    <a:stretch>
+                      <a:fillRect/>
+                    </a:stretch>
+                  </pic:blipFill>
+                  <pic:spPr>
+                    <a:xfrm>
+                      <a:off x="0" y="0"/>
+                      <a:ext cx="4965202" cy="1929388"/>
+                    </a:xfrm>
+                    <a:prstGeom prst="rect">
+                      <a:avLst/>
+                    </a:prstGeom>
+                  </pic:spPr>
+                </pic:pic>
+              </a:graphicData>
+            </a:graphic>
+          </wp:inline>
+        </w:drawing>
+      </w:r>
+      <w:r>
+        <w:rPr>
+          <w:rFonts w:ascii="Times New Roman" w:hAnsi="Times New Roman" w:cs="Times New Roman"/>
+          <w:noProof/>
+        </w:rPr>
+        <w:drawing>
+          <wp:inline distT="0" distB="0" distL="0" distR="0" wp14:anchorId="2F0B45EC" wp14:editId="031FCF7B">
+            <wp:extent cx="4965202" cy="3977648"/>
+            <wp:effectExtent l="0" t="0" r="6985" b="3810"/>
+            <wp:docPr id="16" name="Picture 16"/>
+            <wp:cNvGraphicFramePr>
+              <a:graphicFrameLocks xmlns:a="http://schemas.openxmlformats.org/drawingml/2006/main" noChangeAspect="1"/>
+            </wp:cNvGraphicFramePr>
+            <a:graphic xmlns:a="http://schemas.openxmlformats.org/drawingml/2006/main">
+              <a:graphicData uri="http://schemas.openxmlformats.org/drawingml/2006/picture">
+                <pic:pic xmlns:pic="http://schemas.openxmlformats.org/drawingml/2006/picture">
+                  <pic:nvPicPr>
+                    <pic:cNvPr id="16" name="Picture 16"/>
+                    <pic:cNvPicPr/>
+                  </pic:nvPicPr>
+                  <pic:blipFill>
+                    <a:blip r:embed="rId9">
+                      <a:extLst>
+                        <a:ext uri="{28A0092B-C50C-407E-A947-70E740481C1C}">
+                          <a14:useLocalDpi xmlns:a14="http://schemas.microsoft.com/office/drawing/2010/main" val="0"/>
+                        </a:ext>
+                      </a:extLst>
+                    </a:blip>
+                    <a:stretch>
+                      <a:fillRect/>
+                    </a:stretch>
+                  </pic:blipFill>
+                  <pic:spPr>
+                    <a:xfrm>
+                      <a:off x="0" y="0"/>
+                      <a:ext cx="4965202" cy="3977648"/>
+                    </a:xfrm>
+                    <a:prstGeom prst="rect">
+                      <a:avLst/>
+                    </a:prstGeom>
+                  </pic:spPr>
+                </pic:pic>
+              </a:graphicData>
+            </a:graphic>
+          </wp:inline>
+        </w:drawing>
+      </w:r>
+      <w:r>
+        <w:rPr>
+          <w:rFonts w:ascii="Times New Roman" w:hAnsi="Times New Roman" w:cs="Times New Roman"/>
+          <w:noProof/>
+        </w:rPr>
+        <w:lastRenderedPageBreak/>
+        <w:drawing>
+          <wp:inline distT="0" distB="0" distL="0" distR="0" wp14:anchorId="771412DB" wp14:editId="76674858">
+            <wp:extent cx="4965202" cy="3977648"/>
+            <wp:effectExtent l="0" t="0" r="6985" b="3810"/>
+            <wp:docPr id="17" name="Picture 17"/>
+            <wp:cNvGraphicFramePr>
+              <a:graphicFrameLocks xmlns:a="http://schemas.openxmlformats.org/drawingml/2006/main" noChangeAspect="1"/>
+            </wp:cNvGraphicFramePr>
+            <a:graphic xmlns:a="http://schemas.openxmlformats.org/drawingml/2006/main">
+              <a:graphicData uri="http://schemas.openxmlformats.org/drawingml/2006/picture">
+                <pic:pic xmlns:pic="http://schemas.openxmlformats.org/drawingml/2006/picture">
+                  <pic:nvPicPr>
+                    <pic:cNvPr id="17" name="Picture 17"/>
+                    <pic:cNvPicPr/>
+                  </pic:nvPicPr>
+                  <pic:blipFill>
+                    <a:blip r:embed="rId10">
+                      <a:extLst>
+                        <a:ext uri="{28A0092B-C50C-407E-A947-70E740481C1C}">
+                          <a14:useLocalDpi xmlns:a14="http://schemas.microsoft.com/office/drawing/2010/main" val="0"/>
+                        </a:ext>
+                      </a:extLst>
+                    </a:blip>
+                    <a:stretch>
+                      <a:fillRect/>
+                    </a:stretch>
+                  </pic:blipFill>
+                  <pic:spPr>
+                    <a:xfrm>
+                      <a:off x="0" y="0"/>
+                      <a:ext cx="4965202" cy="3977648"/>
+                    </a:xfrm>
+                    <a:prstGeom prst="rect">
+                      <a:avLst/>
+                    </a:prstGeom>
+                  </pic:spPr>
+                </pic:pic>
+              </a:graphicData>
+            </a:graphic>
+          </wp:inline>
+        </w:drawing>
+      </w:r>
+      <w:r>
+        <w:rPr>
+          <w:rFonts w:ascii="Times New Roman" w:hAnsi="Times New Roman" w:cs="Times New Roman"/>
+          <w:noProof/>
+        </w:rPr>
+        <w:drawing>
+          <wp:inline distT="0" distB="0" distL="0" distR="0" wp14:anchorId="5143BCB0" wp14:editId="734F4DAE">
+            <wp:extent cx="4965202" cy="3977648"/>
+            <wp:effectExtent l="0" t="0" r="6985" b="3810"/>
+            <wp:docPr id="18" name="Picture 18"/>
+            <wp:cNvGraphicFramePr>
+              <a:graphicFrameLocks xmlns:a="http://schemas.openxmlformats.org/drawingml/2006/main" noChangeAspect="1"/>
+            </wp:cNvGraphicFramePr>
+            <a:graphic xmlns:a="http://schemas.openxmlformats.org/drawingml/2006/main">
+              <a:graphicData uri="http://schemas.openxmlformats.org/drawingml/2006/picture">
+                <pic:pic xmlns:pic="http://schemas.openxmlformats.org/drawingml/2006/picture">
+                  <pic:nvPicPr>
+                    <pic:cNvPr id="18" name="Picture 18"/>
+                    <pic:cNvPicPr/>
+                  </pic:nvPicPr>
+                  <pic:blipFill>
+                    <a:blip r:embed="rId11">
+                      <a:extLst>
+                        <a:ext uri="{28A0092B-C50C-407E-A947-70E740481C1C}">
+                          <a14:useLocalDpi xmlns:a14="http://schemas.microsoft.com/office/drawing/2010/main" val="0"/>
+                        </a:ext>
+                      </a:extLst>
+                    </a:blip>
+                    <a:stretch>
+                      <a:fillRect/>
+                    </a:stretch>
+                  </pic:blipFill>
+                  <pic:spPr>
+                    <a:xfrm>
+                      <a:off x="0" y="0"/>
+                      <a:ext cx="4965202" cy="3977648"/>
+                    </a:xfrm>
+                    <a:prstGeom prst="rect">
+                      <a:avLst/>
+                    </a:prstGeom>
+                  </pic:spPr>
+                </pic:pic>
+              </a:graphicData>
+            </a:graphic>
+          </wp:inline>
+        </w:drawing>
+      </w:r>
+    </w:p>
+    <w:p>
+      <w:pPr>
+        <w:rPr>
+          <w:rFonts w:ascii="Times New Roman" w:hAnsi="Times New Roman" w:cs="Times New Roman"/>
+        </w:rPr>
+      </w:pPr>
+      <w:r>
+        <w:rPr>
+          <w:rFonts w:ascii="Times New Roman" w:hAnsi="Times New Roman" w:cs="Times New Roman"/>
+          <w:noProof/>
+        </w:rPr>
+        <w:lastRenderedPageBreak/>
+        <w:drawing>
+          <wp:inline distT="0" distB="0" distL="0" distR="0" wp14:anchorId="36EDDED1" wp14:editId="555C6C29">
+            <wp:extent cx="4965202" cy="1929388"/>
+            <wp:effectExtent l="0" t="0" r="6985" b="0"/>
+            <wp:docPr id="11" name="Picture 11"/>
+            <wp:cNvGraphicFramePr>
+              <a:graphicFrameLocks xmlns:a="http://schemas.openxmlformats.org/drawingml/2006/main" noChangeAspect="1"/>
+            </wp:cNvGraphicFramePr>
+            <a:graphic xmlns:a="http://schemas.openxmlformats.org/drawingml/2006/main">
+              <a:graphicData uri="http://schemas.openxmlformats.org/drawingml/2006/picture">
+                <pic:pic xmlns:pic="http://schemas.openxmlformats.org/drawingml/2006/picture">
+                  <pic:nvPicPr>
+                    <pic:cNvPr id="11" name="Picture 11"/>
+                    <pic:cNvPicPr/>
+                  </pic:nvPicPr>
+                  <pic:blipFill>
+                    <a:blip r:embed="rId12">
+                      <a:extLst>
+                        <a:ext uri="{28A0092B-C50C-407E-A947-70E740481C1C}">
+                          <a14:useLocalDpi xmlns:a14="http://schemas.microsoft.com/office/drawing/2010/main" val="0"/>
+                        </a:ext>
+                      </a:extLst>
+                    </a:blip>
+                    <a:stretch>
+                      <a:fillRect/>
+                    </a:stretch>
+                  </pic:blipFill>
+                  <pic:spPr>
+                    <a:xfrm>
+                      <a:off x="0" y="0"/>
+                      <a:ext cx="4965202" cy="1929388"/>
+                    </a:xfrm>
+                    <a:prstGeom prst="rect">
+                      <a:avLst/>
+                    </a:prstGeom>
+                  </pic:spPr>
+                </pic:pic>
+              </a:graphicData>
+            </a:graphic>
+          </wp:inline>
+        </w:drawing>
+      </w:r>
+      <w:r>
+        <w:rPr>
+          <w:rFonts w:ascii="Times New Roman" w:hAnsi="Times New Roman" w:cs="Times New Roman"/>
+          <w:noProof/>
+        </w:rPr>
+        <w:drawing>
+          <wp:inline distT="0" distB="0" distL="0" distR="0" wp14:anchorId="3EF58E8F" wp14:editId="55AE357D">
+            <wp:extent cx="4965202" cy="3977648"/>
+            <wp:effectExtent l="0" t="0" r="6985" b="3810"/>
+            <wp:docPr id="12" name="Picture 12"/>
+            <wp:cNvGraphicFramePr>
+              <a:graphicFrameLocks xmlns:a="http://schemas.openxmlformats.org/drawingml/2006/main" noChangeAspect="1"/>
+            </wp:cNvGraphicFramePr>
+            <a:graphic xmlns:a="http://schemas.openxmlformats.org/drawingml/2006/main">
+              <a:graphicData uri="http://schemas.openxmlformats.org/drawingml/2006/picture">
+                <pic:pic xmlns:pic="http://schemas.openxmlformats.org/drawingml/2006/picture">
+                  <pic:nvPicPr>
+                    <pic:cNvPr id="12" name="Picture 12"/>
+                    <pic:cNvPicPr/>
+                  </pic:nvPicPr>
+                  <pic:blipFill>
+                    <a:blip r:embed="rId13">
+                      <a:extLst>
+                        <a:ext uri="{28A0092B-C50C-407E-A947-70E740481C1C}">
+                          <a14:useLocalDpi xmlns:a14="http://schemas.microsoft.com/office/drawing/2010/main" val="0"/>
+                        </a:ext>
+                      </a:extLst>
+                    </a:blip>
+                    <a:stretch>
+                      <a:fillRect/>
+                    </a:stretch>
+                  </pic:blipFill>
+                  <pic:spPr>
+                    <a:xfrm>
+                      <a:off x="0" y="0"/>
+                      <a:ext cx="4965202" cy="3977648"/>
+                    </a:xfrm>
+                    <a:prstGeom prst="rect">
+                      <a:avLst/>
+                    </a:prstGeom>
+                  </pic:spPr>
+                </pic:pic>
+              </a:graphicData>
+            </a:graphic>
+          </wp:inline>
+        </w:drawing>
+      </w:r>
+      <w:r>
+        <w:rPr>
+          <w:rFonts w:ascii="Times New Roman" w:hAnsi="Times New Roman" w:cs="Times New Roman"/>
+          <w:noProof/>
+        </w:rPr>
+        <w:lastRenderedPageBreak/>
+        <w:drawing>
+          <wp:inline distT="0" distB="0" distL="0" distR="0" wp14:anchorId="597A838E" wp14:editId="1746D906">
+            <wp:extent cx="4965202" cy="3977648"/>
+            <wp:effectExtent l="0" t="0" r="6985" b="3810"/>
+            <wp:docPr id="13" name="Picture 13"/>
+            <wp:cNvGraphicFramePr>
+              <a:graphicFrameLocks xmlns:a="http://schemas.openxmlformats.org/drawingml/2006/main" noChangeAspect="1"/>
+            </wp:cNvGraphicFramePr>
+            <a:graphic xmlns:a="http://schemas.openxmlformats.org/drawingml/2006/main">
+              <a:graphicData uri="http://schemas.openxmlformats.org/drawingml/2006/picture">
+                <pic:pic xmlns:pic="http://schemas.openxmlformats.org/drawingml/2006/picture">
+                  <pic:nvPicPr>
+                    <pic:cNvPr id="13" name="Picture 13"/>
+                    <pic:cNvPicPr/>
+                  </pic:nvPicPr>
+                  <pic:blipFill>
+                    <a:blip r:embed="rId14">
+                      <a:extLst>
+                        <a:ext uri="{28A0092B-C50C-407E-A947-70E740481C1C}">
+                          <a14:useLocalDpi xmlns:a14="http://schemas.microsoft.com/office/drawing/2010/main" val="0"/>
+                        </a:ext>
+                      </a:extLst>
+                    </a:blip>
+                    <a:stretch>
+                      <a:fillRect/>
+                    </a:stretch>
+                  </pic:blipFill>
+                  <pic:spPr>
+                    <a:xfrm>
+                      <a:off x="0" y="0"/>
+                      <a:ext cx="4965202" cy="3977648"/>
+                    </a:xfrm>
+                    <a:prstGeom prst="rect">
+                      <a:avLst/>
+                    </a:prstGeom>
+                  </pic:spPr>
+                </pic:pic>
+              </a:graphicData>
+            </a:graphic>
+          </wp:inline>
+        </w:drawing>
+      </w:r>
+      <w:r>
+        <w:rPr>
+          <w:rFonts w:ascii="Times New Roman" w:hAnsi="Times New Roman" w:cs="Times New Roman"/>
+          <w:noProof/>
+        </w:rPr>
+        <w:drawing>
+          <wp:inline distT="0" distB="0" distL="0" distR="0" wp14:anchorId="38FCAAC0" wp14:editId="14008224">
+            <wp:extent cx="4965202" cy="3977648"/>
+            <wp:effectExtent l="0" t="0" r="6985" b="3810"/>
+            <wp:docPr id="14" name="Picture 14"/>
+            <wp:cNvGraphicFramePr>
+              <a:graphicFrameLocks xmlns:a="http://schemas.openxmlformats.org/drawingml/2006/main" noChangeAspect="1"/>
+            </wp:cNvGraphicFramePr>
+            <a:graphic xmlns:a="http://schemas.openxmlformats.org/drawingml/2006/main">
+              <a:graphicData uri="http://schemas.openxmlformats.org/drawingml/2006/picture">
+                <pic:pic xmlns:pic="http://schemas.openxmlformats.org/drawingml/2006/picture">
+                  <pic:nvPicPr>
+                    <pic:cNvPr id="14" name="Picture 14"/>
+                    <pic:cNvPicPr/>
+                  </pic:nvPicPr>
+                  <pic:blipFill>
+                    <a:blip r:embed="rId15">
+                      <a:extLst>
+                        <a:ext uri="{28A0092B-C50C-407E-A947-70E740481C1C}">
+                          <a14:useLocalDpi xmlns:a14="http://schemas.microsoft.com/office/drawing/2010/main" val="0"/>
+                        </a:ext>
+                      </a:extLst>
+                    </a:blip>
+                    <a:stretch>
+                      <a:fillRect/>
+                    </a:stretch>
+                  </pic:blipFill>
+                  <pic:spPr>
+                    <a:xfrm>
+                      <a:off x="0" y="0"/>
+                      <a:ext cx="4965202" cy="3977648"/>
+                    </a:xfrm>
+                    <a:prstGeom prst="rect">
+                      <a:avLst/>
+                    </a:prstGeom>
+                  </pic:spPr>
+                </pic:pic>
+              </a:graphicData>
+            </a:graphic>
+          </wp:inline>
+        </w:drawing>
       </w:r>
     </w:p>
     <w:sectPr>

</xml_diff>